<commit_message>
Replaced test.ppm and edited hw 4 doc.
</commit_message>
<xml_diff>
--- a/hw04/HW-4.docx
+++ b/hw04/HW-4.docx
@@ -78,24 +78,8 @@
         <w:rPr>
           <w:rFonts w:ascii="NimbusMonL" w:eastAsia="Times New Roman" w:hAnsi="NimbusMonL" w:cs="Courier New"/>
         </w:rPr>
-        <w:t xml:space="preserve">    void </w:t>
-      </w:r>
-      <w:proofErr w:type="gramStart"/>
-      <w:r>
-        <w:rPr>
-          <w:rFonts w:ascii="NimbusMonL" w:eastAsia="Times New Roman" w:hAnsi="NimbusMonL" w:cs="Courier New"/>
-        </w:rPr>
-        <w:t>swap(</w:t>
-      </w:r>
-      <w:proofErr w:type="spellStart"/>
-      <w:proofErr w:type="gramEnd"/>
-      <w:r>
-        <w:rPr>
-          <w:rFonts w:ascii="NimbusMonL" w:eastAsia="Times New Roman" w:hAnsi="NimbusMonL" w:cs="Courier New"/>
-        </w:rPr>
-        <w:t>int</w:t>
-      </w:r>
-      <w:proofErr w:type="spellEnd"/>
+        <w:t xml:space="preserve">    void swap(int</w:t>
+      </w:r>
       <w:r>
         <w:rPr>
           <w:rFonts w:ascii="NimbusMonL" w:eastAsia="Times New Roman" w:hAnsi="NimbusMonL" w:cs="Courier New"/>
@@ -107,16 +91,8 @@
         <w:rPr>
           <w:rFonts w:ascii="NimbusMonL" w:eastAsia="Times New Roman" w:hAnsi="NimbusMonL" w:cs="Courier New"/>
         </w:rPr>
-        <w:t xml:space="preserve">a, </w:t>
-      </w:r>
-      <w:proofErr w:type="spellStart"/>
-      <w:r>
-        <w:rPr>
-          <w:rFonts w:ascii="NimbusMonL" w:eastAsia="Times New Roman" w:hAnsi="NimbusMonL" w:cs="Courier New"/>
-        </w:rPr>
-        <w:t>int</w:t>
-      </w:r>
-      <w:proofErr w:type="spellEnd"/>
+        <w:t>a, int</w:t>
+      </w:r>
       <w:r>
         <w:rPr>
           <w:rFonts w:ascii="NimbusMonL" w:eastAsia="Times New Roman" w:hAnsi="NimbusMonL" w:cs="Courier New"/>
@@ -159,16 +135,8 @@
         <w:rPr>
           <w:rFonts w:ascii="NimbusMonL" w:eastAsia="Times New Roman" w:hAnsi="NimbusMonL" w:cs="Courier New"/>
         </w:rPr>
-        <w:t xml:space="preserve">        </w:t>
-      </w:r>
-      <w:proofErr w:type="spellStart"/>
-      <w:r>
-        <w:rPr>
-          <w:rFonts w:ascii="NimbusMonL" w:eastAsia="Times New Roman" w:hAnsi="NimbusMonL" w:cs="Courier New"/>
-        </w:rPr>
-        <w:t>int</w:t>
-      </w:r>
-      <w:proofErr w:type="spellEnd"/>
+        <w:t xml:space="preserve">        int</w:t>
+      </w:r>
       <w:r>
         <w:rPr>
           <w:rFonts w:ascii="NimbusMonL" w:eastAsia="Times New Roman" w:hAnsi="NimbusMonL" w:cs="Courier New"/>
@@ -176,19 +144,11 @@
         </w:rPr>
         <w:t xml:space="preserve">* </w:t>
       </w:r>
-      <w:proofErr w:type="spellStart"/>
-      <w:r>
-        <w:rPr>
-          <w:rFonts w:ascii="NimbusMonL" w:eastAsia="Times New Roman" w:hAnsi="NimbusMonL" w:cs="Courier New"/>
-        </w:rPr>
-        <w:t>tmp</w:t>
-      </w:r>
-      <w:proofErr w:type="spellEnd"/>
-      <w:r>
-        <w:rPr>
-          <w:rFonts w:ascii="NimbusMonL" w:eastAsia="Times New Roman" w:hAnsi="NimbusMonL" w:cs="Courier New"/>
-        </w:rPr>
-        <w:t xml:space="preserve"> = a;</w:t>
+      <w:r>
+        <w:rPr>
+          <w:rFonts w:ascii="NimbusMonL" w:eastAsia="Times New Roman" w:hAnsi="NimbusMonL" w:cs="Courier New"/>
+        </w:rPr>
+        <w:t>tmp = a;</w:t>
       </w:r>
     </w:p>
     <w:p>
@@ -250,21 +210,7 @@
         <w:rPr>
           <w:rFonts w:ascii="NimbusMonL" w:eastAsia="Times New Roman" w:hAnsi="NimbusMonL" w:cs="Courier New"/>
         </w:rPr>
-        <w:t xml:space="preserve">        b = </w:t>
-      </w:r>
-      <w:proofErr w:type="spellStart"/>
-      <w:r>
-        <w:rPr>
-          <w:rFonts w:ascii="NimbusMonL" w:eastAsia="Times New Roman" w:hAnsi="NimbusMonL" w:cs="Courier New"/>
-        </w:rPr>
-        <w:t>tmp</w:t>
-      </w:r>
-      <w:proofErr w:type="spellEnd"/>
-      <w:r>
-        <w:rPr>
-          <w:rFonts w:ascii="NimbusMonL" w:eastAsia="Times New Roman" w:hAnsi="NimbusMonL" w:cs="Courier New"/>
-        </w:rPr>
-        <w:t>;</w:t>
+        <w:t xml:space="preserve">        b = tmp;</w:t>
       </w:r>
     </w:p>
     <w:p>
@@ -349,61 +295,25 @@
           <w:sz w:val="24"/>
           <w:szCs w:val="24"/>
         </w:rPr>
-        <w:t xml:space="preserve">    char </w:t>
-      </w:r>
-      <w:proofErr w:type="gramStart"/>
-      <w:r>
+        <w:t xml:space="preserve">    char copy[8];</w:t>
+      </w:r>
+    </w:p>
+    <w:p>
+      <w:pPr>
+        <w:pStyle w:val="HTMLPreformatted"/>
         <w:rPr>
           <w:rFonts w:ascii="NimbusMonL" w:hAnsi="NimbusMonL"/>
           <w:sz w:val="24"/>
           <w:szCs w:val="24"/>
         </w:rPr>
-        <w:t>copy[</w:t>
-      </w:r>
-      <w:proofErr w:type="gramEnd"/>
+      </w:pPr>
       <w:r>
         <w:rPr>
           <w:rFonts w:ascii="NimbusMonL" w:hAnsi="NimbusMonL"/>
           <w:sz w:val="24"/>
           <w:szCs w:val="24"/>
         </w:rPr>
-        <w:t>8];</w:t>
-      </w:r>
-    </w:p>
-    <w:p>
-      <w:pPr>
-        <w:pStyle w:val="HTMLPreformatted"/>
-        <w:rPr>
-          <w:rFonts w:ascii="NimbusMonL" w:hAnsi="NimbusMonL"/>
-          <w:sz w:val="24"/>
-          <w:szCs w:val="24"/>
-        </w:rPr>
-      </w:pPr>
-      <w:r>
-        <w:rPr>
-          <w:rFonts w:ascii="NimbusMonL" w:hAnsi="NimbusMonL"/>
-          <w:sz w:val="24"/>
-          <w:szCs w:val="24"/>
-        </w:rPr>
-        <w:t xml:space="preserve">    </w:t>
-      </w:r>
-      <w:proofErr w:type="spellStart"/>
-      <w:r>
-        <w:rPr>
-          <w:rFonts w:ascii="NimbusMonL" w:hAnsi="NimbusMonL"/>
-          <w:sz w:val="24"/>
-          <w:szCs w:val="24"/>
-        </w:rPr>
-        <w:t>const</w:t>
-      </w:r>
-      <w:proofErr w:type="spellEnd"/>
-      <w:r>
-        <w:rPr>
-          <w:rFonts w:ascii="NimbusMonL" w:hAnsi="NimbusMonL"/>
-          <w:sz w:val="24"/>
-          <w:szCs w:val="24"/>
-        </w:rPr>
-        <w:t xml:space="preserve"> char</w:t>
+        <w:t xml:space="preserve">    const char</w:t>
       </w:r>
       <w:r>
         <w:rPr>
@@ -438,71 +348,7 @@
           <w:sz w:val="24"/>
           <w:szCs w:val="24"/>
         </w:rPr>
-        <w:t xml:space="preserve">    </w:t>
-      </w:r>
-      <w:proofErr w:type="gramStart"/>
-      <w:r>
-        <w:rPr>
-          <w:rFonts w:ascii="NimbusMonL" w:hAnsi="NimbusMonL"/>
-          <w:sz w:val="24"/>
-          <w:szCs w:val="24"/>
-        </w:rPr>
-        <w:t>for(</w:t>
-      </w:r>
-      <w:proofErr w:type="spellStart"/>
-      <w:proofErr w:type="gramEnd"/>
-      <w:r>
-        <w:rPr>
-          <w:rFonts w:ascii="NimbusMonL" w:hAnsi="NimbusMonL"/>
-          <w:sz w:val="24"/>
-          <w:szCs w:val="24"/>
-        </w:rPr>
-        <w:t>int</w:t>
-      </w:r>
-      <w:proofErr w:type="spellEnd"/>
-      <w:r>
-        <w:rPr>
-          <w:rFonts w:ascii="NimbusMonL" w:hAnsi="NimbusMonL"/>
-          <w:sz w:val="24"/>
-          <w:szCs w:val="24"/>
-        </w:rPr>
-        <w:t xml:space="preserve"> </w:t>
-      </w:r>
-      <w:proofErr w:type="spellStart"/>
-      <w:r>
-        <w:rPr>
-          <w:rFonts w:ascii="NimbusMonL" w:hAnsi="NimbusMonL"/>
-          <w:sz w:val="24"/>
-          <w:szCs w:val="24"/>
-        </w:rPr>
-        <w:t>i</w:t>
-      </w:r>
-      <w:proofErr w:type="spellEnd"/>
-      <w:r>
-        <w:rPr>
-          <w:rFonts w:ascii="NimbusMonL" w:hAnsi="NimbusMonL"/>
-          <w:sz w:val="24"/>
-          <w:szCs w:val="24"/>
-        </w:rPr>
-        <w:t>=0; string[</w:t>
-      </w:r>
-      <w:proofErr w:type="spellStart"/>
-      <w:r>
-        <w:rPr>
-          <w:rFonts w:ascii="NimbusMonL" w:hAnsi="NimbusMonL"/>
-          <w:sz w:val="24"/>
-          <w:szCs w:val="24"/>
-        </w:rPr>
-        <w:t>i</w:t>
-      </w:r>
-      <w:proofErr w:type="spellEnd"/>
-      <w:r>
-        <w:rPr>
-          <w:rFonts w:ascii="NimbusMonL" w:hAnsi="NimbusMonL"/>
-          <w:sz w:val="24"/>
-          <w:szCs w:val="24"/>
-        </w:rPr>
-        <w:t>] != ’\0</w:t>
+        <w:t xml:space="preserve">    for(int i=0; string[i] != ’\0</w:t>
       </w:r>
       <w:r>
         <w:rPr>
@@ -519,53 +365,51 @@
           <w:sz w:val="24"/>
           <w:szCs w:val="24"/>
         </w:rPr>
-        <w:t xml:space="preserve">&amp;&amp; </w:t>
-      </w:r>
-      <w:proofErr w:type="spellStart"/>
-      <w:r>
-        <w:rPr>
-          <w:rFonts w:ascii="NimbusMonL" w:hAnsi="NimbusMonL"/>
-          <w:color w:val="FF0000"/>
+        <w:t>&amp;&amp; i&lt;size</w:t>
+      </w:r>
+      <w:r>
+        <w:rPr>
+          <w:rFonts w:ascii="NimbusMonL" w:hAnsi="NimbusMonL"/>
           <w:sz w:val="24"/>
           <w:szCs w:val="24"/>
         </w:rPr>
-        <w:t>i</w:t>
-      </w:r>
-      <w:proofErr w:type="spellEnd"/>
-      <w:r>
-        <w:rPr>
-          <w:rFonts w:ascii="NimbusMonL" w:hAnsi="NimbusMonL"/>
-          <w:color w:val="FF0000"/>
+        <w:t>; ++i) {</w:t>
+      </w:r>
+    </w:p>
+    <w:p>
+      <w:pPr>
+        <w:pStyle w:val="HTMLPreformatted"/>
+        <w:rPr>
+          <w:rFonts w:ascii="NimbusMonL" w:hAnsi="NimbusMonL"/>
           <w:sz w:val="24"/>
           <w:szCs w:val="24"/>
         </w:rPr>
-        <w:t>&lt;size</w:t>
-      </w:r>
+      </w:pPr>
       <w:r>
         <w:rPr>
           <w:rFonts w:ascii="NimbusMonL" w:hAnsi="NimbusMonL"/>
           <w:sz w:val="24"/>
           <w:szCs w:val="24"/>
         </w:rPr>
-        <w:t>; ++</w:t>
-      </w:r>
-      <w:proofErr w:type="spellStart"/>
-      <w:r>
+        <w:t xml:space="preserve">        copy[i] = string[i];</w:t>
+      </w:r>
+    </w:p>
+    <w:p>
+      <w:pPr>
+        <w:pStyle w:val="HTMLPreformatted"/>
         <w:rPr>
           <w:rFonts w:ascii="NimbusMonL" w:hAnsi="NimbusMonL"/>
           <w:sz w:val="24"/>
           <w:szCs w:val="24"/>
         </w:rPr>
-        <w:t>i</w:t>
-      </w:r>
-      <w:proofErr w:type="spellEnd"/>
+      </w:pPr>
       <w:r>
         <w:rPr>
           <w:rFonts w:ascii="NimbusMonL" w:hAnsi="NimbusMonL"/>
           <w:sz w:val="24"/>
           <w:szCs w:val="24"/>
         </w:rPr>
-        <w:t>) {</w:t>
+        <w:t xml:space="preserve">    }</w:t>
       </w:r>
     </w:p>
     <w:p>
@@ -583,107 +427,7 @@
           <w:sz w:val="24"/>
           <w:szCs w:val="24"/>
         </w:rPr>
-        <w:t xml:space="preserve">        copy[</w:t>
-      </w:r>
-      <w:proofErr w:type="spellStart"/>
-      <w:r>
-        <w:rPr>
-          <w:rFonts w:ascii="NimbusMonL" w:hAnsi="NimbusMonL"/>
-          <w:sz w:val="24"/>
-          <w:szCs w:val="24"/>
-        </w:rPr>
-        <w:t>i</w:t>
-      </w:r>
-      <w:proofErr w:type="spellEnd"/>
-      <w:r>
-        <w:rPr>
-          <w:rFonts w:ascii="NimbusMonL" w:hAnsi="NimbusMonL"/>
-          <w:sz w:val="24"/>
-          <w:szCs w:val="24"/>
-        </w:rPr>
-        <w:t>] = string[</w:t>
-      </w:r>
-      <w:proofErr w:type="spellStart"/>
-      <w:r>
-        <w:rPr>
-          <w:rFonts w:ascii="NimbusMonL" w:hAnsi="NimbusMonL"/>
-          <w:sz w:val="24"/>
-          <w:szCs w:val="24"/>
-        </w:rPr>
-        <w:t>i</w:t>
-      </w:r>
-      <w:proofErr w:type="spellEnd"/>
-      <w:r>
-        <w:rPr>
-          <w:rFonts w:ascii="NimbusMonL" w:hAnsi="NimbusMonL"/>
-          <w:sz w:val="24"/>
-          <w:szCs w:val="24"/>
-        </w:rPr>
-        <w:t>];</w:t>
-      </w:r>
-    </w:p>
-    <w:p>
-      <w:pPr>
-        <w:pStyle w:val="HTMLPreformatted"/>
-        <w:rPr>
-          <w:rFonts w:ascii="NimbusMonL" w:hAnsi="NimbusMonL"/>
-          <w:sz w:val="24"/>
-          <w:szCs w:val="24"/>
-        </w:rPr>
-      </w:pPr>
-      <w:r>
-        <w:rPr>
-          <w:rFonts w:ascii="NimbusMonL" w:hAnsi="NimbusMonL"/>
-          <w:sz w:val="24"/>
-          <w:szCs w:val="24"/>
-        </w:rPr>
-        <w:t xml:space="preserve">    }</w:t>
-      </w:r>
-    </w:p>
-    <w:p>
-      <w:pPr>
-        <w:pStyle w:val="HTMLPreformatted"/>
-        <w:rPr>
-          <w:rFonts w:ascii="NimbusMonL" w:hAnsi="NimbusMonL"/>
-          <w:sz w:val="24"/>
-          <w:szCs w:val="24"/>
-        </w:rPr>
-      </w:pPr>
-      <w:r>
-        <w:rPr>
-          <w:rFonts w:ascii="NimbusMonL" w:hAnsi="NimbusMonL"/>
-          <w:sz w:val="24"/>
-          <w:szCs w:val="24"/>
-        </w:rPr>
-        <w:t xml:space="preserve">    </w:t>
-      </w:r>
-      <w:proofErr w:type="spellStart"/>
-      <w:proofErr w:type="gramStart"/>
-      <w:r>
-        <w:rPr>
-          <w:rFonts w:ascii="NimbusMonL" w:hAnsi="NimbusMonL"/>
-          <w:sz w:val="24"/>
-          <w:szCs w:val="24"/>
-        </w:rPr>
-        <w:t>printf</w:t>
-      </w:r>
-      <w:proofErr w:type="spellEnd"/>
-      <w:r>
-        <w:rPr>
-          <w:rFonts w:ascii="NimbusMonL" w:hAnsi="NimbusMonL"/>
-          <w:sz w:val="24"/>
-          <w:szCs w:val="24"/>
-        </w:rPr>
-        <w:t>(</w:t>
-      </w:r>
-      <w:proofErr w:type="gramEnd"/>
-      <w:r>
-        <w:rPr>
-          <w:rFonts w:ascii="NimbusMonL" w:hAnsi="NimbusMonL"/>
-          <w:sz w:val="24"/>
-          <w:szCs w:val="24"/>
-        </w:rPr>
-        <w:t>"%s\n", copy);</w:t>
+        <w:t xml:space="preserve">    printf("%s\n", copy);</w:t>
       </w:r>
     </w:p>
     <w:p>
@@ -741,24 +485,8 @@
         <w:rPr>
           <w:rFonts w:ascii="NimbusMonL" w:eastAsia="Times New Roman" w:hAnsi="NimbusMonL" w:cs="Courier New"/>
         </w:rPr>
-        <w:t xml:space="preserve"> void </w:t>
-      </w:r>
-      <w:proofErr w:type="gramStart"/>
-      <w:r>
-        <w:rPr>
-          <w:rFonts w:ascii="NimbusMonL" w:eastAsia="Times New Roman" w:hAnsi="NimbusMonL" w:cs="Courier New"/>
-        </w:rPr>
-        <w:t>f(</w:t>
-      </w:r>
-      <w:proofErr w:type="spellStart"/>
-      <w:proofErr w:type="gramEnd"/>
-      <w:r>
-        <w:rPr>
-          <w:rFonts w:ascii="NimbusMonL" w:eastAsia="Times New Roman" w:hAnsi="NimbusMonL" w:cs="Courier New"/>
-        </w:rPr>
-        <w:t>int</w:t>
-      </w:r>
-      <w:proofErr w:type="spellEnd"/>
+        <w:t xml:space="preserve"> void f(int</w:t>
+      </w:r>
       <w:r>
         <w:rPr>
           <w:rFonts w:ascii="NimbusMonL" w:eastAsia="Times New Roman" w:hAnsi="NimbusMonL" w:cs="Courier New"/>
@@ -770,21 +498,7 @@
         <w:rPr>
           <w:rFonts w:ascii="NimbusMonL" w:eastAsia="Times New Roman" w:hAnsi="NimbusMonL" w:cs="Courier New"/>
         </w:rPr>
-        <w:t xml:space="preserve">array, </w:t>
-      </w:r>
-      <w:proofErr w:type="spellStart"/>
-      <w:r>
-        <w:rPr>
-          <w:rFonts w:ascii="NimbusMonL" w:eastAsia="Times New Roman" w:hAnsi="NimbusMonL" w:cs="Courier New"/>
-        </w:rPr>
-        <w:t>int</w:t>
-      </w:r>
-      <w:proofErr w:type="spellEnd"/>
-      <w:r>
-        <w:rPr>
-          <w:rFonts w:ascii="NimbusMonL" w:eastAsia="Times New Roman" w:hAnsi="NimbusMonL" w:cs="Courier New"/>
-        </w:rPr>
-        <w:t xml:space="preserve"> length);</w:t>
+        <w:t>array, int length);</w:t>
       </w:r>
     </w:p>
     <w:p>
@@ -810,33 +524,11 @@
           <w:rFonts w:ascii="NimbusRomNo9L" w:eastAsia="Times New Roman" w:hAnsi="NimbusRomNo9L" w:cs="Times New Roman"/>
         </w:rPr>
       </w:pPr>
-      <w:proofErr w:type="spellStart"/>
       <w:r>
         <w:rPr>
           <w:rFonts w:ascii="NimbusMonL" w:eastAsia="Times New Roman" w:hAnsi="NimbusMonL" w:cs="Times New Roman"/>
         </w:rPr>
-        <w:t>int</w:t>
-      </w:r>
-      <w:proofErr w:type="spellEnd"/>
-      <w:r>
-        <w:rPr>
-          <w:rFonts w:ascii="NimbusMonL" w:eastAsia="Times New Roman" w:hAnsi="NimbusMonL" w:cs="Times New Roman"/>
-        </w:rPr>
-        <w:t xml:space="preserve"> </w:t>
-      </w:r>
-      <w:proofErr w:type="gramStart"/>
-      <w:r>
-        <w:rPr>
-          <w:rFonts w:ascii="NimbusMonL" w:eastAsia="Times New Roman" w:hAnsi="NimbusMonL" w:cs="Times New Roman"/>
-        </w:rPr>
-        <w:t>a[</w:t>
-      </w:r>
-      <w:proofErr w:type="gramEnd"/>
-      <w:r>
-        <w:rPr>
-          <w:rFonts w:ascii="NimbusMonL" w:eastAsia="Times New Roman" w:hAnsi="NimbusMonL" w:cs="Times New Roman"/>
-        </w:rPr>
-        <w:t>128];</w:t>
+        <w:t>int a[128];</w:t>
       </w:r>
       <w:r>
         <w:rPr>
@@ -859,14 +551,12 @@
         </w:rPr>
         <w:t xml:space="preserve">How would you pass a sub-array containing only the third through sixth elements of </w:t>
       </w:r>
-      <w:proofErr w:type="gramStart"/>
       <w:r>
         <w:rPr>
           <w:rFonts w:ascii="NimbusMonL" w:eastAsia="Times New Roman" w:hAnsi="NimbusMonL" w:cs="Times New Roman"/>
         </w:rPr>
         <w:t>a</w:t>
       </w:r>
-      <w:proofErr w:type="gramEnd"/>
     </w:p>
     <w:p>
       <w:pPr>
@@ -959,35 +649,11 @@
         </w:rPr>
         <w:t xml:space="preserve">* </w:t>
       </w:r>
-      <w:proofErr w:type="spellStart"/>
-      <w:proofErr w:type="gramStart"/>
-      <w:r>
-        <w:rPr>
-          <w:rFonts w:ascii="NimbusMonL" w:hAnsi="NimbusMonL"/>
-        </w:rPr>
-        <w:t>allocateArray</w:t>
-      </w:r>
-      <w:proofErr w:type="spellEnd"/>
-      <w:r>
-        <w:rPr>
-          <w:rFonts w:ascii="NimbusMonL" w:hAnsi="NimbusMonL"/>
-        </w:rPr>
-        <w:t>(</w:t>
-      </w:r>
-      <w:proofErr w:type="spellStart"/>
-      <w:proofErr w:type="gramEnd"/>
-      <w:r>
-        <w:rPr>
-          <w:rFonts w:ascii="NimbusMonL" w:hAnsi="NimbusMonL"/>
-        </w:rPr>
-        <w:t>int</w:t>
-      </w:r>
-      <w:proofErr w:type="spellEnd"/>
-      <w:r>
-        <w:rPr>
-          <w:rFonts w:ascii="NimbusMonL" w:hAnsi="NimbusMonL"/>
-        </w:rPr>
-        <w:t xml:space="preserve"> length) {</w:t>
+      <w:r>
+        <w:rPr>
+          <w:rFonts w:ascii="NimbusMonL" w:hAnsi="NimbusMonL"/>
+        </w:rPr>
+        <w:t>allocateArray(int length) {</w:t>
       </w:r>
     </w:p>
     <w:p>
@@ -1099,21 +765,20 @@
         <w:rPr>
           <w:rFonts w:ascii="NimbusMonL" w:eastAsia="Times New Roman" w:hAnsi="NimbusMonL" w:cs="Courier New"/>
         </w:rPr>
-        <w:t xml:space="preserve">  char </w:t>
-      </w:r>
-      <w:proofErr w:type="gramStart"/>
-      <w:r>
-        <w:rPr>
-          <w:rFonts w:ascii="NimbusMonL" w:eastAsia="Times New Roman" w:hAnsi="NimbusMonL" w:cs="Courier New"/>
-        </w:rPr>
-        <w:t>string[</w:t>
-      </w:r>
-      <w:proofErr w:type="gramEnd"/>
-      <w:r>
-        <w:rPr>
-          <w:rFonts w:ascii="NimbusMonL" w:eastAsia="Times New Roman" w:hAnsi="NimbusMonL" w:cs="Courier New"/>
-        </w:rPr>
-        <w:t>5];</w:t>
+        <w:t xml:space="preserve">  char string[</w:t>
+      </w:r>
+      <w:r>
+        <w:rPr>
+          <w:rFonts w:ascii="NimbusMonL" w:eastAsia="Times New Roman" w:hAnsi="NimbusMonL" w:cs="Courier New"/>
+          <w:color w:val="FF0000"/>
+        </w:rPr>
+        <w:t>6</w:t>
+      </w:r>
+      <w:r>
+        <w:rPr>
+          <w:rFonts w:ascii="NimbusMonL" w:eastAsia="Times New Roman" w:hAnsi="NimbusMonL" w:cs="Courier New"/>
+        </w:rPr>
+        <w:t>];</w:t>
       </w:r>
     </w:p>
     <w:p>
@@ -1144,21 +809,7 @@
         <w:rPr>
           <w:rFonts w:ascii="NimbusMonL" w:eastAsia="Times New Roman" w:hAnsi="NimbusMonL" w:cs="Courier New"/>
         </w:rPr>
-        <w:t xml:space="preserve">  </w:t>
-      </w:r>
-      <w:proofErr w:type="gramStart"/>
-      <w:r>
-        <w:rPr>
-          <w:rFonts w:ascii="NimbusMonL" w:eastAsia="Times New Roman" w:hAnsi="NimbusMonL" w:cs="Courier New"/>
-        </w:rPr>
-        <w:t>string[</w:t>
-      </w:r>
-      <w:proofErr w:type="gramEnd"/>
-      <w:r>
-        <w:rPr>
-          <w:rFonts w:ascii="NimbusMonL" w:eastAsia="Times New Roman" w:hAnsi="NimbusMonL" w:cs="Courier New"/>
-        </w:rPr>
-        <w:t>0] = ’h’;</w:t>
+        <w:t xml:space="preserve">  string[0] = ’h’;</w:t>
       </w:r>
     </w:p>
     <w:p>
@@ -1189,21 +840,7 @@
         <w:rPr>
           <w:rFonts w:ascii="NimbusMonL" w:eastAsia="Times New Roman" w:hAnsi="NimbusMonL" w:cs="Courier New"/>
         </w:rPr>
-        <w:t xml:space="preserve">  </w:t>
-      </w:r>
-      <w:proofErr w:type="gramStart"/>
-      <w:r>
-        <w:rPr>
-          <w:rFonts w:ascii="NimbusMonL" w:eastAsia="Times New Roman" w:hAnsi="NimbusMonL" w:cs="Courier New"/>
-        </w:rPr>
-        <w:t>string[</w:t>
-      </w:r>
-      <w:proofErr w:type="gramEnd"/>
-      <w:r>
-        <w:rPr>
-          <w:rFonts w:ascii="NimbusMonL" w:eastAsia="Times New Roman" w:hAnsi="NimbusMonL" w:cs="Courier New"/>
-        </w:rPr>
-        <w:t>1] = ’e’;</w:t>
+        <w:t xml:space="preserve">  string[1] = ’e’;</w:t>
       </w:r>
     </w:p>
     <w:p>
@@ -1234,21 +871,7 @@
         <w:rPr>
           <w:rFonts w:ascii="NimbusMonL" w:eastAsia="Times New Roman" w:hAnsi="NimbusMonL" w:cs="Courier New"/>
         </w:rPr>
-        <w:t xml:space="preserve">  </w:t>
-      </w:r>
-      <w:proofErr w:type="gramStart"/>
-      <w:r>
-        <w:rPr>
-          <w:rFonts w:ascii="NimbusMonL" w:eastAsia="Times New Roman" w:hAnsi="NimbusMonL" w:cs="Courier New"/>
-        </w:rPr>
-        <w:t>string[</w:t>
-      </w:r>
-      <w:proofErr w:type="gramEnd"/>
-      <w:r>
-        <w:rPr>
-          <w:rFonts w:ascii="NimbusMonL" w:eastAsia="Times New Roman" w:hAnsi="NimbusMonL" w:cs="Courier New"/>
-        </w:rPr>
-        <w:t>2] = ’l’;</w:t>
+        <w:t xml:space="preserve">  string[2] = ’l’;</w:t>
       </w:r>
     </w:p>
     <w:p>
@@ -1279,21 +902,7 @@
         <w:rPr>
           <w:rFonts w:ascii="NimbusMonL" w:eastAsia="Times New Roman" w:hAnsi="NimbusMonL" w:cs="Courier New"/>
         </w:rPr>
-        <w:t xml:space="preserve">  </w:t>
-      </w:r>
-      <w:proofErr w:type="gramStart"/>
-      <w:r>
-        <w:rPr>
-          <w:rFonts w:ascii="NimbusMonL" w:eastAsia="Times New Roman" w:hAnsi="NimbusMonL" w:cs="Courier New"/>
-        </w:rPr>
-        <w:t>string[</w:t>
-      </w:r>
-      <w:proofErr w:type="gramEnd"/>
-      <w:r>
-        <w:rPr>
-          <w:rFonts w:ascii="NimbusMonL" w:eastAsia="Times New Roman" w:hAnsi="NimbusMonL" w:cs="Courier New"/>
-        </w:rPr>
-        <w:t>3] = ’l’;</w:t>
+        <w:t xml:space="preserve">  string[3] = ’l’;</w:t>
       </w:r>
     </w:p>
     <w:p>
@@ -1316,29 +925,16 @@
           <w:tab w:val="left" w:pos="13740"/>
           <w:tab w:val="left" w:pos="14656"/>
         </w:tabs>
-        <w:rPr>
-          <w:rFonts w:ascii="NimbusMonL" w:eastAsia="Times New Roman" w:hAnsi="NimbusMonL" w:cs="Courier New"/>
-        </w:rPr>
-      </w:pPr>
-      <w:r>
-        <w:rPr>
-          <w:rFonts w:ascii="NimbusMonL" w:eastAsia="Times New Roman" w:hAnsi="NimbusMonL" w:cs="Courier New"/>
-        </w:rPr>
-        <w:t xml:space="preserve">  </w:t>
-      </w:r>
-      <w:proofErr w:type="gramStart"/>
-      <w:r>
-        <w:rPr>
-          <w:rFonts w:ascii="NimbusMonL" w:eastAsia="Times New Roman" w:hAnsi="NimbusMonL" w:cs="Courier New"/>
-        </w:rPr>
-        <w:t>string[</w:t>
-      </w:r>
-      <w:proofErr w:type="gramEnd"/>
-      <w:r>
-        <w:rPr>
-          <w:rFonts w:ascii="NimbusMonL" w:eastAsia="Times New Roman" w:hAnsi="NimbusMonL" w:cs="Courier New"/>
-        </w:rPr>
-        <w:t>4] = ’o’;</w:t>
+        <w:ind w:firstLine="100"/>
+        <w:rPr>
+          <w:rFonts w:ascii="NimbusMonL" w:eastAsia="Times New Roman" w:hAnsi="NimbusMonL" w:cs="Courier New"/>
+        </w:rPr>
+      </w:pPr>
+      <w:r>
+        <w:rPr>
+          <w:rFonts w:ascii="NimbusMonL" w:eastAsia="Times New Roman" w:hAnsi="NimbusMonL" w:cs="Courier New"/>
+        </w:rPr>
+        <w:t>string[4] = ’o’;</w:t>
       </w:r>
     </w:p>
     <w:p>
@@ -1361,37 +957,56 @@
           <w:tab w:val="left" w:pos="13740"/>
           <w:tab w:val="left" w:pos="14656"/>
         </w:tabs>
-        <w:rPr>
-          <w:rFonts w:ascii="NimbusMonL" w:eastAsia="Times New Roman" w:hAnsi="NimbusMonL" w:cs="Courier New"/>
-        </w:rPr>
-      </w:pPr>
-      <w:r>
-        <w:rPr>
-          <w:rFonts w:ascii="NimbusMonL" w:eastAsia="Times New Roman" w:hAnsi="NimbusMonL" w:cs="Courier New"/>
-        </w:rPr>
-        <w:t xml:space="preserve">  </w:t>
-      </w:r>
-      <w:proofErr w:type="spellStart"/>
-      <w:proofErr w:type="gramStart"/>
-      <w:r>
-        <w:rPr>
-          <w:rFonts w:ascii="NimbusMonL" w:eastAsia="Times New Roman" w:hAnsi="NimbusMonL" w:cs="Courier New"/>
-        </w:rPr>
-        <w:t>printf</w:t>
-      </w:r>
-      <w:proofErr w:type="spellEnd"/>
-      <w:r>
-        <w:rPr>
-          <w:rFonts w:ascii="NimbusMonL" w:eastAsia="Times New Roman" w:hAnsi="NimbusMonL" w:cs="Courier New"/>
-        </w:rPr>
-        <w:t>(</w:t>
-      </w:r>
-      <w:proofErr w:type="gramEnd"/>
-      <w:r>
-        <w:rPr>
-          <w:rFonts w:ascii="NimbusMonL" w:eastAsia="Times New Roman" w:hAnsi="NimbusMonL" w:cs="Courier New"/>
-        </w:rPr>
-        <w:t>"%s\n", string);</w:t>
+        <w:ind w:firstLine="100"/>
+        <w:rPr>
+          <w:rFonts w:ascii="NimbusMonL" w:eastAsia="Times New Roman" w:hAnsi="NimbusMonL" w:cs="Courier New"/>
+          <w:color w:val="FF0000"/>
+        </w:rPr>
+      </w:pPr>
+      <w:r>
+        <w:rPr>
+          <w:rFonts w:ascii="NimbusMonL" w:eastAsia="Times New Roman" w:hAnsi="NimbusMonL" w:cs="Courier New"/>
+          <w:color w:val="FF0000"/>
+        </w:rPr>
+        <w:t>string[4] = ’\0</w:t>
+      </w:r>
+      <w:r>
+        <w:rPr>
+          <w:rFonts w:ascii="NimbusMonL" w:eastAsia="Times New Roman" w:hAnsi="NimbusMonL" w:cs="Courier New"/>
+          <w:color w:val="FF0000"/>
+        </w:rPr>
+        <w:t>’;</w:t>
+      </w:r>
+    </w:p>
+    <w:p>
+      <w:pPr>
+        <w:tabs>
+          <w:tab w:val="left" w:pos="916"/>
+          <w:tab w:val="left" w:pos="1832"/>
+          <w:tab w:val="left" w:pos="2748"/>
+          <w:tab w:val="left" w:pos="3664"/>
+          <w:tab w:val="left" w:pos="4580"/>
+          <w:tab w:val="left" w:pos="5496"/>
+          <w:tab w:val="left" w:pos="6412"/>
+          <w:tab w:val="left" w:pos="7328"/>
+          <w:tab w:val="left" w:pos="8244"/>
+          <w:tab w:val="left" w:pos="9160"/>
+          <w:tab w:val="left" w:pos="10076"/>
+          <w:tab w:val="left" w:pos="10992"/>
+          <w:tab w:val="left" w:pos="11908"/>
+          <w:tab w:val="left" w:pos="12824"/>
+          <w:tab w:val="left" w:pos="13740"/>
+          <w:tab w:val="left" w:pos="14656"/>
+        </w:tabs>
+        <w:rPr>
+          <w:rFonts w:ascii="NimbusMonL" w:eastAsia="Times New Roman" w:hAnsi="NimbusMonL" w:cs="Courier New"/>
+        </w:rPr>
+      </w:pPr>
+      <w:r>
+        <w:rPr>
+          <w:rFonts w:ascii="NimbusMonL" w:eastAsia="Times New Roman" w:hAnsi="NimbusMonL" w:cs="Courier New"/>
+        </w:rPr>
+        <w:t xml:space="preserve">  printf("%s\n", string);</w:t>
       </w:r>
     </w:p>
     <w:p>
@@ -1404,7 +1019,13 @@
     </w:p>
     <w:p>
       <w:r>
-        <w:t xml:space="preserve">NOTE: Jared and I worked on the last programming assignment. </w:t>
+        <w:t>NOTE: Jared and I worked on t</w:t>
+      </w:r>
+      <w:r>
+        <w:t xml:space="preserve">he last programming assignment. Meaning, we helped eachother out </w:t>
+      </w:r>
+      <w:r>
+        <w:t xml:space="preserve">during the programming process. </w:t>
       </w:r>
       <w:bookmarkStart w:id="0" w:name="_GoBack"/>
       <w:bookmarkEnd w:id="0"/>

</xml_diff>

<commit_message>
Edited HW-4 document.Yes, I've posted this at 3:22 in the morning. I'm a night owl...
</commit_message>
<xml_diff>
--- a/hw04/HW-4.docx
+++ b/hw04/HW-4.docx
@@ -9,7 +9,13 @@
     </w:p>
     <w:p>
       <w:r>
-        <w:t>09/19/18</w:t>
+        <w:t>09/</w:t>
+      </w:r>
+      <w:r>
+        <w:t>22</w:t>
+      </w:r>
+      <w:r>
+        <w:t>/18</w:t>
       </w:r>
     </w:p>
     <w:p>
@@ -148,7 +154,20 @@
         <w:rPr>
           <w:rFonts w:ascii="NimbusMonL" w:eastAsia="Times New Roman" w:hAnsi="NimbusMonL" w:cs="Courier New"/>
         </w:rPr>
-        <w:t>tmp = a;</w:t>
+        <w:t xml:space="preserve">tmp = </w:t>
+      </w:r>
+      <w:r>
+        <w:rPr>
+          <w:rFonts w:ascii="NimbusMonL" w:eastAsia="Times New Roman" w:hAnsi="NimbusMonL" w:cs="Courier New"/>
+          <w:color w:val="FF0000"/>
+        </w:rPr>
+        <w:t>*</w:t>
+      </w:r>
+      <w:r>
+        <w:rPr>
+          <w:rFonts w:ascii="NimbusMonL" w:eastAsia="Times New Roman" w:hAnsi="NimbusMonL" w:cs="Courier New"/>
+        </w:rPr>
+        <w:t>a;</w:t>
       </w:r>
     </w:p>
     <w:p>
@@ -179,7 +198,33 @@
         <w:rPr>
           <w:rFonts w:ascii="NimbusMonL" w:eastAsia="Times New Roman" w:hAnsi="NimbusMonL" w:cs="Courier New"/>
         </w:rPr>
-        <w:t xml:space="preserve">        a = b;</w:t>
+        <w:t xml:space="preserve">        </w:t>
+      </w:r>
+      <w:r>
+        <w:rPr>
+          <w:rFonts w:ascii="NimbusMonL" w:eastAsia="Times New Roman" w:hAnsi="NimbusMonL" w:cs="Courier New"/>
+          <w:color w:val="FF0000"/>
+        </w:rPr>
+        <w:t>*</w:t>
+      </w:r>
+      <w:r>
+        <w:rPr>
+          <w:rFonts w:ascii="NimbusMonL" w:eastAsia="Times New Roman" w:hAnsi="NimbusMonL" w:cs="Courier New"/>
+        </w:rPr>
+        <w:t xml:space="preserve">a = </w:t>
+      </w:r>
+      <w:r>
+        <w:rPr>
+          <w:rFonts w:ascii="NimbusMonL" w:eastAsia="Times New Roman" w:hAnsi="NimbusMonL" w:cs="Courier New"/>
+          <w:color w:val="FF0000"/>
+        </w:rPr>
+        <w:t>*</w:t>
+      </w:r>
+      <w:r>
+        <w:rPr>
+          <w:rFonts w:ascii="NimbusMonL" w:eastAsia="Times New Roman" w:hAnsi="NimbusMonL" w:cs="Courier New"/>
+        </w:rPr>
+        <w:t>b;</w:t>
       </w:r>
     </w:p>
     <w:p>
@@ -210,7 +255,20 @@
         <w:rPr>
           <w:rFonts w:ascii="NimbusMonL" w:eastAsia="Times New Roman" w:hAnsi="NimbusMonL" w:cs="Courier New"/>
         </w:rPr>
-        <w:t xml:space="preserve">        b = tmp;</w:t>
+        <w:t xml:space="preserve">        </w:t>
+      </w:r>
+      <w:r>
+        <w:rPr>
+          <w:rFonts w:ascii="NimbusMonL" w:eastAsia="Times New Roman" w:hAnsi="NimbusMonL" w:cs="Courier New"/>
+          <w:color w:val="FF0000"/>
+        </w:rPr>
+        <w:t>*</w:t>
+      </w:r>
+      <w:r>
+        <w:rPr>
+          <w:rFonts w:ascii="NimbusMonL" w:eastAsia="Times New Roman" w:hAnsi="NimbusMonL" w:cs="Courier New"/>
+        </w:rPr>
+        <w:t>b = tmp;</w:t>
       </w:r>
     </w:p>
     <w:p>
@@ -485,7 +543,13 @@
         <w:rPr>
           <w:rFonts w:ascii="NimbusMonL" w:eastAsia="Times New Roman" w:hAnsi="NimbusMonL" w:cs="Courier New"/>
         </w:rPr>
-        <w:t xml:space="preserve"> void f(int</w:t>
+        <w:t xml:space="preserve"> void </w:t>
+      </w:r>
+      <w:r>
+        <w:rPr>
+          <w:rFonts w:ascii="NimbusMonL" w:eastAsia="Times New Roman" w:hAnsi="NimbusMonL" w:cs="Courier New"/>
+        </w:rPr>
+        <w:t>f(int</w:t>
       </w:r>
       <w:r>
         <w:rPr>
@@ -673,6 +737,17 @@
         </w:rPr>
         <w:tab/>
       </w:r>
+      <w:r>
+        <w:rPr>
+          <w:rFonts w:ascii="NimbusMonL" w:hAnsi="NimbusMonL"/>
+          <w:color w:val="FF0000"/>
+          <w:sz w:val="24"/>
+          <w:szCs w:val="24"/>
+        </w:rPr>
+        <w:t>*</w:t>
+      </w:r>
+      <w:bookmarkStart w:id="0" w:name="_GoBack"/>
+      <w:bookmarkEnd w:id="0"/>
       <w:r>
         <w:rPr>
           <w:rFonts w:ascii="NimbusMonL" w:hAnsi="NimbusMonL"/>
@@ -968,7 +1043,14 @@
           <w:rFonts w:ascii="NimbusMonL" w:eastAsia="Times New Roman" w:hAnsi="NimbusMonL" w:cs="Courier New"/>
           <w:color w:val="FF0000"/>
         </w:rPr>
-        <w:t>string[4] = ’\0</w:t>
+        <w:t>string[5</w:t>
+      </w:r>
+      <w:r>
+        <w:rPr>
+          <w:rFonts w:ascii="NimbusMonL" w:eastAsia="Times New Roman" w:hAnsi="NimbusMonL" w:cs="Courier New"/>
+          <w:color w:val="FF0000"/>
+        </w:rPr>
+        <w:t>] = ’\0</w:t>
       </w:r>
       <w:r>
         <w:rPr>
@@ -1027,8 +1109,6 @@
       <w:r>
         <w:t xml:space="preserve">during the programming process. </w:t>
       </w:r>
-      <w:bookmarkStart w:id="0" w:name="_GoBack"/>
-      <w:bookmarkEnd w:id="0"/>
     </w:p>
     <w:sectPr>
       <w:pgSz w:w="12240" w:h="15840"/>

</xml_diff>